<commit_message>
Fix: Some documents are mis-formatted
</commit_message>
<xml_diff>
--- a/server/products/eMPF_SSL_VPN_User_Guide_v1.0_OnePage.docx
+++ b/server/products/eMPF_SSL_VPN_User_Guide_v1.0_OnePage.docx
@@ -14,7 +14,7 @@
     <w:p>
       <w:r>
         <w:rPr/>
-        <w:t>1/ 用于SSL VPN的FortiToken（操作团队将提供二维码，详细步骤请参阅FortiToken注册环节。）</w:t>
+        <w:t>1/ 用于SSL VPN的FortiToken（操作团队将提供二维码，具体步骤请参阅FortiToken注册环节。）</w:t>
       </w:r>
     </w:p>
     <w:p>
@@ -36,7 +36,7 @@
     <w:p>
       <w:r>
         <w:rPr/>
-        <w:t>登录SSL VPN前，您需要安装"FortiToken Mobile"应用程序以进行双因素认证(2FA)。</w:t>
+        <w:t>在登录SSL VPN之前，您需要安装"FortiToken Mobile"应用程序以进行双因素认证(2FA)。</w:t>
       </w:r>
     </w:p>
     <w:p>
@@ -221,7 +221,7 @@
       </w:pPr>
       <w:r>
         <w:rPr/>
-        <w:t>打开Google Play商店，搜索“FortiToken Mobile”应用。点击“安装”将其下载到您的移动设备上。</w:t>
+        <w:t>打开Google Play商店搜索“FortiToken Mobile”应用。点击“安装”将其下载到您的移动设备上。</w:t>
       </w:r>
     </w:p>
     <w:p>
@@ -368,7 +368,7 @@
     <w:p>
       <w:r>
         <w:rPr/>
-        <w:t>安装“FortiToken Mobile”应用程序后，请联系运维团队生成二维码，您可扫描该二维码完成FortiToken注册。</w:t>
+        <w:t>安装“FortiToken Mobile”应用后，请联系运维团队生成二维码，您可扫描该二维码完成FortiToken注册。</w:t>
       </w:r>
     </w:p>
     <w:p>

</xml_diff>